<commit_message>
Summen der Strategien gebildet
</commit_message>
<xml_diff>
--- a/Börsendaten/Aufgabe vom 12.5/Projekt Rubner.docx
+++ b/Börsendaten/Aufgabe vom 12.5/Projekt Rubner.docx
@@ -62,6 +62,106 @@
           <w:lang w:val="de-DE"/>
         </w:rPr>
         <w:t xml:space="preserve">, zum Schluss schauen ob Split Koeffizient ungleich 1 ist wenn ja dann soll Split Koeffizient mit Stückzahl multipliziert werden   </w:t>
+      </w:r>
+    </w:p>
+    <w:p>
+      <w:pPr>
+        <w:pStyle w:val="KeinLeerraum"/>
+        <w:rPr>
+          <w:sz w:val="24"/>
+          <w:szCs w:val="24"/>
+          <w:lang w:val="de-DE"/>
+        </w:rPr>
+      </w:pPr>
+    </w:p>
+    <w:p>
+      <w:pPr>
+        <w:pStyle w:val="KeinLeerraum"/>
+        <w:rPr>
+          <w:sz w:val="24"/>
+          <w:szCs w:val="24"/>
+          <w:lang w:val="de-DE"/>
+        </w:rPr>
+      </w:pPr>
+      <w:r>
+        <w:rPr>
+          <w:sz w:val="24"/>
+          <w:szCs w:val="24"/>
+          <w:lang w:val="de-DE"/>
+        </w:rPr>
+        <w:t xml:space="preserve">Wenn man zum Beispiel 10 </w:t>
+      </w:r>
+      <w:proofErr w:type="spellStart"/>
+      <w:r>
+        <w:rPr>
+          <w:sz w:val="24"/>
+          <w:szCs w:val="24"/>
+          <w:lang w:val="de-DE"/>
+        </w:rPr>
+        <w:t>ticker</w:t>
+      </w:r>
+      <w:proofErr w:type="spellEnd"/>
+      <w:r>
+        <w:rPr>
+          <w:sz w:val="24"/>
+          <w:szCs w:val="24"/>
+          <w:lang w:val="de-DE"/>
+        </w:rPr>
+        <w:t xml:space="preserve"> hat und 100000 Startkapital, sollen diese 100000 auf die 10 </w:t>
+      </w:r>
+      <w:proofErr w:type="spellStart"/>
+      <w:r>
+        <w:rPr>
+          <w:sz w:val="24"/>
+          <w:szCs w:val="24"/>
+          <w:lang w:val="de-DE"/>
+        </w:rPr>
+        <w:t>ticker</w:t>
+      </w:r>
+      <w:proofErr w:type="spellEnd"/>
+      <w:r>
+        <w:rPr>
+          <w:sz w:val="24"/>
+          <w:szCs w:val="24"/>
+          <w:lang w:val="de-DE"/>
+        </w:rPr>
+        <w:t xml:space="preserve"> aufgeteilt werden, damit ich bei diesem Beispiel in jeden </w:t>
+      </w:r>
+      <w:proofErr w:type="spellStart"/>
+      <w:r>
+        <w:rPr>
+          <w:sz w:val="24"/>
+          <w:szCs w:val="24"/>
+          <w:lang w:val="de-DE"/>
+        </w:rPr>
+        <w:t>ticker</w:t>
+      </w:r>
+      <w:proofErr w:type="spellEnd"/>
+      <w:r>
+        <w:rPr>
+          <w:sz w:val="24"/>
+          <w:szCs w:val="24"/>
+          <w:lang w:val="de-DE"/>
+        </w:rPr>
+        <w:t xml:space="preserve"> 10000 hineinstecken kann.  Also für jede Aktie einen eigenen </w:t>
+      </w:r>
+      <w:proofErr w:type="spellStart"/>
+      <w:r>
+        <w:rPr>
+          <w:sz w:val="24"/>
+          <w:szCs w:val="24"/>
+          <w:lang w:val="de-DE"/>
+        </w:rPr>
+        <w:t>ticker</w:t>
+      </w:r>
+      <w:proofErr w:type="spellEnd"/>
+      <w:r>
+        <w:rPr>
+          <w:sz w:val="24"/>
+          <w:szCs w:val="24"/>
+          <w:lang w:val="de-DE"/>
+        </w:rPr>
+        <w:t xml:space="preserve"> machen. Und diese dann am Ende zusammenrechnen und das Ergebnis ausgeben. </w:t>
       </w:r>
     </w:p>
     <w:sectPr>

</xml_diff>